<commit_message>
add damp database fnd managemebt command fill, load_to_json
</commit_message>
<xml_diff>
--- a/docs/!Описание программы (OB1 Проект самообучения).docx
+++ b/docs/!Описание программы (OB1 Проект самообучения).docx
@@ -2509,233 +2509,6 @@
         </w:rPr>
         <w:t>ммы:</w:t>
       </w:r>
-    </w:p>
-    <w:p>
-      <w:pPr>
-        <w:rPr>
-          <w:rFonts w:ascii="Times New Roman" w:hAnsi="Times New Roman" w:cs="Times New Roman"/>
-        </w:rPr>
-      </w:pPr>
-      <w:r>
-        <w:rPr>
-          <w:rFonts w:ascii="Times New Roman" w:hAnsi="Times New Roman" w:cs="Times New Roman"/>
-        </w:rPr>
-        <w:t xml:space="preserve">- </w:t>
-      </w:r>
-      <w:r>
-        <w:rPr>
-          <w:rFonts w:ascii="Times New Roman" w:hAnsi="Times New Roman" w:cs="Times New Roman"/>
-        </w:rPr>
-        <w:t xml:space="preserve">Добавить валидацию, что все </w:t>
-      </w:r>
-      <w:r>
-        <w:rPr>
-          <w:rFonts w:ascii="Times New Roman" w:hAnsi="Times New Roman" w:cs="Times New Roman"/>
-          <w:lang w:val="en-US"/>
-        </w:rPr>
-        <w:t>title</w:t>
-      </w:r>
-      <w:r>
-        <w:rPr>
-          <w:rFonts w:ascii="Times New Roman" w:hAnsi="Times New Roman" w:cs="Times New Roman"/>
-        </w:rPr>
-        <w:t xml:space="preserve"> </w:t>
-      </w:r>
-      <w:r>
-        <w:rPr>
-          <w:rFonts w:ascii="Times New Roman" w:hAnsi="Times New Roman" w:cs="Times New Roman"/>
-        </w:rPr>
-        <w:t>для объектов модели должны быть уникальными</w:t>
-      </w:r>
-    </w:p>
-    <w:p>
-      <w:pPr>
-        <w:rPr>
-          <w:rFonts w:ascii="Times New Roman" w:hAnsi="Times New Roman" w:cs="Times New Roman"/>
-        </w:rPr>
-      </w:pPr>
-      <w:r>
-        <w:rPr>
-          <w:rFonts w:ascii="Times New Roman" w:hAnsi="Times New Roman" w:cs="Times New Roman"/>
-        </w:rPr>
-        <w:t>- добавить автоматическое изменение порядковых номеров разделов предмета при обновлении номера текущего предмета</w:t>
-      </w:r>
-    </w:p>
-    <w:p>
-      <w:pPr>
-        <w:rPr>
-          <w:rFonts w:ascii="Times New Roman" w:hAnsi="Times New Roman" w:cs="Times New Roman"/>
-        </w:rPr>
-      </w:pPr>
-      <w:r>
-        <w:rPr>
-          <w:rFonts w:ascii="Times New Roman" w:hAnsi="Times New Roman" w:cs="Times New Roman"/>
-        </w:rPr>
-        <w:t xml:space="preserve">- </w:t>
-      </w:r>
-      <w:r>
-        <w:rPr>
-          <w:rFonts w:ascii="Times New Roman" w:hAnsi="Times New Roman" w:cs="Times New Roman"/>
-        </w:rPr>
-        <w:t xml:space="preserve">для просмотра детальной информации </w:t>
-      </w:r>
-      <w:r>
-        <w:rPr>
-          <w:rFonts w:ascii="Times New Roman" w:hAnsi="Times New Roman" w:cs="Times New Roman"/>
-          <w:lang w:val="en-US"/>
-        </w:rPr>
-        <w:t>subject</w:t>
-      </w:r>
-      <w:r>
-        <w:rPr>
-          <w:rFonts w:ascii="Times New Roman" w:hAnsi="Times New Roman" w:cs="Times New Roman"/>
-        </w:rPr>
-        <w:t xml:space="preserve"> </w:t>
-      </w:r>
-      <w:proofErr w:type="spellStart"/>
-      <w:r>
-        <w:rPr>
-          <w:rFonts w:ascii="Times New Roman" w:hAnsi="Times New Roman" w:cs="Times New Roman"/>
-        </w:rPr>
-        <w:t>сериализатор</w:t>
-      </w:r>
-      <w:proofErr w:type="spellEnd"/>
-      <w:r>
-        <w:rPr>
-          <w:rFonts w:ascii="Times New Roman" w:hAnsi="Times New Roman" w:cs="Times New Roman"/>
-        </w:rPr>
-        <w:t xml:space="preserve"> разделов</w:t>
-      </w:r>
-    </w:p>
-    <w:p>
-      <w:pPr>
-        <w:rPr>
-          <w:rFonts w:ascii="Times New Roman" w:hAnsi="Times New Roman" w:cs="Times New Roman"/>
-        </w:rPr>
-      </w:pPr>
-      <w:r>
-        <w:rPr>
-          <w:rFonts w:ascii="Times New Roman" w:hAnsi="Times New Roman" w:cs="Times New Roman"/>
-        </w:rPr>
-        <w:t>Для пользователей можно</w:t>
-      </w:r>
-      <w:r>
-        <w:rPr>
-          <w:rFonts w:ascii="Times New Roman" w:hAnsi="Times New Roman" w:cs="Times New Roman"/>
-        </w:rPr>
-        <w:t>:</w:t>
-      </w:r>
-    </w:p>
-    <w:p>
-      <w:pPr>
-        <w:pStyle w:val="a3"/>
-        <w:numPr>
-          <w:ilvl w:val="0"/>
-          <w:numId w:val="4"/>
-        </w:numPr>
-        <w:rPr>
-          <w:rFonts w:ascii="Times New Roman" w:hAnsi="Times New Roman" w:cs="Times New Roman"/>
-        </w:rPr>
-      </w:pPr>
-      <w:r>
-        <w:rPr>
-          <w:rFonts w:ascii="Times New Roman" w:hAnsi="Times New Roman" w:cs="Times New Roman"/>
-        </w:rPr>
-        <w:t>предусмотреть возможность добавления сразу группы вопросов</w:t>
-      </w:r>
-    </w:p>
-    <w:p>
-      <w:pPr>
-        <w:pStyle w:val="a3"/>
-        <w:numPr>
-          <w:ilvl w:val="0"/>
-          <w:numId w:val="4"/>
-        </w:numPr>
-        <w:rPr>
-          <w:rFonts w:ascii="Times New Roman" w:hAnsi="Times New Roman" w:cs="Times New Roman"/>
-        </w:rPr>
-      </w:pPr>
-      <w:r>
-        <w:rPr>
-          <w:rFonts w:ascii="Times New Roman" w:hAnsi="Times New Roman" w:cs="Times New Roman"/>
-        </w:rPr>
-        <w:t>при добавлении и обновлении вопросов с ответами упростить формат записи вариантов ответов</w:t>
-      </w:r>
-    </w:p>
-    <w:p>
-      <w:pPr>
-        <w:pStyle w:val="a3"/>
-        <w:numPr>
-          <w:ilvl w:val="0"/>
-          <w:numId w:val="4"/>
-        </w:numPr>
-        <w:rPr>
-          <w:rFonts w:ascii="Times New Roman" w:hAnsi="Times New Roman" w:cs="Times New Roman"/>
-        </w:rPr>
-      </w:pPr>
-      <w:r>
-        <w:rPr>
-          <w:rFonts w:ascii="Times New Roman" w:hAnsi="Times New Roman" w:cs="Times New Roman"/>
-        </w:rPr>
-        <w:t>добавить возможность работы с отдельными вариантами ответов</w:t>
-      </w:r>
-    </w:p>
-    <w:p>
-      <w:pPr>
-        <w:pStyle w:val="a3"/>
-        <w:numPr>
-          <w:ilvl w:val="0"/>
-          <w:numId w:val="4"/>
-        </w:numPr>
-        <w:rPr>
-          <w:rFonts w:ascii="Times New Roman" w:hAnsi="Times New Roman" w:cs="Times New Roman"/>
-        </w:rPr>
-      </w:pPr>
-      <w:r>
-        <w:rPr>
-          <w:rFonts w:ascii="Times New Roman" w:hAnsi="Times New Roman" w:cs="Times New Roman"/>
-        </w:rPr>
-        <w:t>добавить проверку правил валидации, что у вопроса только один правильный вариант ответа</w:t>
-      </w:r>
-    </w:p>
-    <w:p>
-      <w:pPr>
-        <w:rPr>
-          <w:rFonts w:ascii="Times New Roman" w:hAnsi="Times New Roman" w:cs="Times New Roman"/>
-        </w:rPr>
-      </w:pPr>
-      <w:r>
-        <w:rPr>
-          <w:rFonts w:ascii="Times New Roman" w:hAnsi="Times New Roman" w:cs="Times New Roman"/>
-        </w:rPr>
-        <w:t>Для тестов</w:t>
-      </w:r>
-      <w:r>
-        <w:rPr>
-          <w:rFonts w:ascii="Times New Roman" w:hAnsi="Times New Roman" w:cs="Times New Roman"/>
-        </w:rPr>
-        <w:t>:</w:t>
-      </w:r>
-    </w:p>
-    <w:p>
-      <w:pPr>
-        <w:rPr>
-          <w:rFonts w:ascii="Times New Roman" w:hAnsi="Times New Roman" w:cs="Times New Roman"/>
-        </w:rPr>
-      </w:pPr>
-      <w:r>
-        <w:rPr>
-          <w:rFonts w:ascii="Times New Roman" w:hAnsi="Times New Roman" w:cs="Times New Roman"/>
-        </w:rPr>
-        <w:t>- запретить пользователю более одного раза отправлять ответы на вопросы теста</w:t>
-      </w:r>
-    </w:p>
-    <w:p>
-      <w:pPr>
-        <w:rPr>
-          <w:rFonts w:ascii="Times New Roman" w:hAnsi="Times New Roman" w:cs="Times New Roman"/>
-        </w:rPr>
-      </w:pPr>
     </w:p>
     <w:p>
       <w:pPr>

</xml_diff>